<commit_message>
Changed the readme file and technical documentation file.
</commit_message>
<xml_diff>
--- a/Dependency Injection - Documentation.docx
+++ b/Dependency Injection - Documentation.docx
@@ -32,6 +32,13 @@
     </w:p>
     <w:sdt>
       <w:sdtPr>
+        <w:rPr>
+          <w:rFonts w:asciiTheme="minorHAnsi" w:eastAsiaTheme="minorHAnsi" w:hAnsiTheme="minorHAnsi" w:cstheme="minorBidi"/>
+          <w:color w:val="auto"/>
+          <w:sz w:val="22"/>
+          <w:szCs w:val="22"/>
+          <w:lang w:val="en-SG"/>
+        </w:rPr>
         <w:id w:val="-1293905581"/>
         <w:docPartObj>
           <w:docPartGallery w:val="Table of Contents"/>
@@ -40,14 +47,9 @@
       </w:sdtPr>
       <w:sdtEndPr>
         <w:rPr>
-          <w:rFonts w:asciiTheme="minorHAnsi" w:eastAsiaTheme="minorHAnsi" w:hAnsiTheme="minorHAnsi" w:cstheme="minorBidi"/>
           <w:b/>
           <w:bCs/>
           <w:noProof/>
-          <w:color w:val="auto"/>
-          <w:sz w:val="22"/>
-          <w:szCs w:val="22"/>
-          <w:lang w:val="en-SG"/>
         </w:rPr>
       </w:sdtEndPr>
       <w:sdtContent>
@@ -635,72 +637,16 @@
           <w:sz w:val="28"/>
           <w:szCs w:val="28"/>
         </w:rPr>
-        <w:t xml:space="preserve"> factory introduced in this project prepares the beans required for </w:t>
-      </w:r>
-      <w:proofErr w:type="gramStart"/>
-      <w:r>
-        <w:rPr>
-          <w:rFonts w:ascii="Bahnschrift Light Condensed" w:hAnsi="Bahnschrift Light Condensed"/>
-          <w:sz w:val="28"/>
-          <w:szCs w:val="28"/>
-        </w:rPr>
-        <w:t>IOC(</w:t>
-      </w:r>
-      <w:proofErr w:type="gramEnd"/>
-      <w:r>
-        <w:rPr>
-          <w:rFonts w:ascii="Bahnschrift Light Condensed" w:hAnsi="Bahnschrift Light Condensed"/>
-          <w:sz w:val="28"/>
-          <w:szCs w:val="28"/>
-        </w:rPr>
-        <w:t xml:space="preserve">Inversion of control) . The expectation of this factory is to load the beans initially when the application starts. After loading the beans on a specific </w:t>
-      </w:r>
-      <w:proofErr w:type="gramStart"/>
-      <w:r>
-        <w:rPr>
-          <w:rFonts w:ascii="Bahnschrift Light Condensed" w:hAnsi="Bahnschrift Light Condensed"/>
-          <w:sz w:val="28"/>
-          <w:szCs w:val="28"/>
-        </w:rPr>
-        <w:t>scope</w:t>
-      </w:r>
-      <w:proofErr w:type="gramEnd"/>
-      <w:r>
-        <w:rPr>
-          <w:rFonts w:ascii="Bahnschrift Light Condensed" w:hAnsi="Bahnschrift Light Condensed"/>
-          <w:sz w:val="28"/>
-          <w:szCs w:val="28"/>
-        </w:rPr>
-        <w:t xml:space="preserve"> it manages the creation of beans. The JVM takes care of garbage collection, I recommend to use the option “</w:t>
-      </w:r>
-      <w:r>
-        <w:rPr>
-          <w:rFonts w:ascii="Bahnschrift Light Condensed" w:hAnsi="Bahnschrift Light Condensed"/>
-          <w:sz w:val="28"/>
-          <w:szCs w:val="28"/>
-        </w:rPr>
-        <w:t>-</w:t>
-      </w:r>
-      <w:proofErr w:type="gramStart"/>
-      <w:r>
-        <w:rPr>
-          <w:rFonts w:ascii="Bahnschrift Light Condensed" w:hAnsi="Bahnschrift Light Condensed"/>
-          <w:sz w:val="28"/>
-          <w:szCs w:val="28"/>
-        </w:rPr>
-        <w:t>XX:+</w:t>
-      </w:r>
-      <w:proofErr w:type="spellStart"/>
-      <w:proofErr w:type="gramEnd"/>
-      <w:r>
-        <w:rPr>
-          <w:rFonts w:ascii="Bahnschrift Light Condensed" w:hAnsi="Bahnschrift Light Condensed"/>
-          <w:sz w:val="28"/>
-          <w:szCs w:val="28"/>
-        </w:rPr>
-        <w:t>UseParallelGC</w:t>
-      </w:r>
-      <w:proofErr w:type="spellEnd"/>
+        <w:t xml:space="preserve"> factory introduced in this project prepares the beans required for IOC(Inversion of control) . The expectation of this factory is to load the beans initially when the application starts. After loading the beans on a specific scope it manages the creation of beans. The JVM takes care of garbage collection, I recommend to use the option “</w:t>
+      </w:r>
+      <w:r>
+        <w:rPr>
+          <w:rFonts w:ascii="Bahnschrift Light Condensed" w:hAnsi="Bahnschrift Light Condensed"/>
+          <w:sz w:val="28"/>
+          <w:szCs w:val="28"/>
+        </w:rPr>
+        <w:t>-XX:+UseParallelGC</w:t>
+      </w:r>
       <w:r>
         <w:rPr>
           <w:rFonts w:ascii="Bahnschrift Light Condensed" w:hAnsi="Bahnschrift Light Condensed"/>
@@ -733,25 +679,7 @@
           <w:sz w:val="28"/>
           <w:szCs w:val="28"/>
         </w:rPr>
-        <w:t>The bean factory instance can be obtained by implementing the interface “</w:t>
-      </w:r>
-      <w:proofErr w:type="spellStart"/>
-      <w:r>
-        <w:rPr>
-          <w:rFonts w:ascii="Bahnschrift Light Condensed" w:hAnsi="Bahnschrift Light Condensed"/>
-          <w:sz w:val="28"/>
-          <w:szCs w:val="28"/>
-        </w:rPr>
-        <w:t>BeanFactoryAware</w:t>
-      </w:r>
-      <w:proofErr w:type="spellEnd"/>
-      <w:r>
-        <w:rPr>
-          <w:rFonts w:ascii="Bahnschrift Light Condensed" w:hAnsi="Bahnschrift Light Condensed"/>
-          <w:sz w:val="28"/>
-          <w:szCs w:val="28"/>
-        </w:rPr>
-        <w:t xml:space="preserve">”, The bean factory is injected at runtime for every instance of the classes implementing this interface. </w:t>
+        <w:t xml:space="preserve">The bean factory instance can be obtained by implementing the interface “BeanFactoryAware”, The bean factory is injected at runtime for every instance of the classes implementing this interface. </w:t>
       </w:r>
     </w:p>
     <w:p>
@@ -769,25 +697,7 @@
           <w:sz w:val="28"/>
           <w:szCs w:val="28"/>
         </w:rPr>
-        <w:t xml:space="preserve">Beans can be obtained by the method </w:t>
-      </w:r>
-      <w:proofErr w:type="spellStart"/>
-      <w:r>
-        <w:rPr>
-          <w:rFonts w:ascii="Bahnschrift Light Condensed" w:hAnsi="Bahnschrift Light Condensed"/>
-          <w:sz w:val="28"/>
-          <w:szCs w:val="28"/>
-        </w:rPr>
-        <w:t>getBeanByClassName</w:t>
-      </w:r>
-      <w:proofErr w:type="spellEnd"/>
-      <w:r>
-        <w:rPr>
-          <w:rFonts w:ascii="Bahnschrift Light Condensed" w:hAnsi="Bahnschrift Light Condensed"/>
-          <w:sz w:val="28"/>
-          <w:szCs w:val="28"/>
-        </w:rPr>
-        <w:t xml:space="preserve"> by passing the class name.</w:t>
+        <w:t>Beans can be obtained by the method getBeanByClassName by passing the class name.</w:t>
       </w:r>
     </w:p>
     <w:p>
@@ -853,25 +763,7 @@
           <w:sz w:val="28"/>
           <w:szCs w:val="28"/>
         </w:rPr>
-        <w:t xml:space="preserve"> this is done with the help of bean factory. The bean factory prepares itself when the application starts and then loads all the beans as per the definition in the xml file (</w:t>
-      </w:r>
-      <w:proofErr w:type="gramStart"/>
-      <w:r>
-        <w:rPr>
-          <w:rFonts w:ascii="Bahnschrift Light Condensed" w:hAnsi="Bahnschrift Light Condensed"/>
-          <w:sz w:val="28"/>
-          <w:szCs w:val="28"/>
-        </w:rPr>
-        <w:t>BeanDefinitions.xml)  found</w:t>
-      </w:r>
-      <w:proofErr w:type="gramEnd"/>
-      <w:r>
-        <w:rPr>
-          <w:rFonts w:ascii="Bahnschrift Light Condensed" w:hAnsi="Bahnschrift Light Condensed"/>
-          <w:sz w:val="28"/>
-          <w:szCs w:val="28"/>
-        </w:rPr>
-        <w:t xml:space="preserve"> at the class path.</w:t>
+        <w:t xml:space="preserve"> this is done with the help of bean factory. The bean factory prepares itself when the application starts and then loads all the beans as per the definition in the xml file (BeanDefinitions.xml)  found at the class path.</w:t>
       </w:r>
     </w:p>
     <w:p>
@@ -905,15 +797,7 @@
           <w:sz w:val="28"/>
           <w:szCs w:val="28"/>
         </w:rPr>
-        <w:t>The bean</w:t>
-      </w:r>
-      <w:r>
-        <w:rPr>
-          <w:rFonts w:ascii="Bahnschrift Light Condensed" w:hAnsi="Bahnschrift Light Condensed"/>
-          <w:sz w:val="28"/>
-          <w:szCs w:val="28"/>
-        </w:rPr>
-        <w:t xml:space="preserve"> scope defined in this application are of two types “singleton” and “prototype”</w:t>
+        <w:t>The bean scope defined in this application are of two types “singleton” and “prototype”</w:t>
       </w:r>
       <w:r>
         <w:rPr>
@@ -937,43 +821,7 @@
           <w:sz w:val="28"/>
           <w:szCs w:val="28"/>
         </w:rPr>
-        <w:t xml:space="preserve">the beans where only one bean is created for a </w:t>
-      </w:r>
-      <w:proofErr w:type="gramStart"/>
-      <w:r>
-        <w:rPr>
-          <w:rFonts w:ascii="Bahnschrift Light Condensed" w:hAnsi="Bahnschrift Light Condensed"/>
-          <w:sz w:val="28"/>
-          <w:szCs w:val="28"/>
-        </w:rPr>
-        <w:t>particular class</w:t>
-      </w:r>
-      <w:proofErr w:type="gramEnd"/>
-      <w:r>
-        <w:rPr>
-          <w:rFonts w:ascii="Bahnschrift Light Condensed" w:hAnsi="Bahnschrift Light Condensed"/>
-          <w:sz w:val="28"/>
-          <w:szCs w:val="28"/>
-        </w:rPr>
-        <w:t xml:space="preserve"> </w:t>
-      </w:r>
-      <w:proofErr w:type="spellStart"/>
-      <w:r>
-        <w:rPr>
-          <w:rFonts w:ascii="Bahnschrift Light Condensed" w:hAnsi="Bahnschrift Light Condensed"/>
-          <w:sz w:val="28"/>
-          <w:szCs w:val="28"/>
-        </w:rPr>
-        <w:t>through out</w:t>
-      </w:r>
-      <w:proofErr w:type="spellEnd"/>
-      <w:r>
-        <w:rPr>
-          <w:rFonts w:ascii="Bahnschrift Light Condensed" w:hAnsi="Bahnschrift Light Condensed"/>
-          <w:sz w:val="28"/>
-          <w:szCs w:val="28"/>
-        </w:rPr>
-        <w:t xml:space="preserve"> the life cycle of the application. </w:t>
+        <w:t xml:space="preserve">the beans where only one bean is created for a particular class through out the life cycle of the application. </w:t>
       </w:r>
     </w:p>
     <w:p>
@@ -1040,25 +888,7 @@
           <w:sz w:val="28"/>
           <w:szCs w:val="28"/>
         </w:rPr>
-        <w:t xml:space="preserve">The </w:t>
-      </w:r>
-      <w:proofErr w:type="spellStart"/>
-      <w:r>
-        <w:rPr>
-          <w:rFonts w:ascii="Bahnschrift Light Condensed" w:hAnsi="Bahnschrift Light Condensed"/>
-          <w:sz w:val="28"/>
-          <w:szCs w:val="28"/>
-        </w:rPr>
-        <w:t>BeanFactory</w:t>
-      </w:r>
-      <w:proofErr w:type="spellEnd"/>
-      <w:r>
-        <w:rPr>
-          <w:rFonts w:ascii="Bahnschrift Light Condensed" w:hAnsi="Bahnschrift Light Condensed"/>
-          <w:sz w:val="28"/>
-          <w:szCs w:val="28"/>
-        </w:rPr>
-        <w:t xml:space="preserve"> will have maintain one instance of object for a specified class name.</w:t>
+        <w:t>The BeanFactory will have maintain one instance of object for a specified class name.</w:t>
       </w:r>
     </w:p>
     <w:p>
@@ -1229,6 +1059,61 @@
           <w:szCs w:val="28"/>
         </w:rPr>
         <w:t>Bean scopes are “singleton” and “prototype”</w:t>
+      </w:r>
+    </w:p>
+    <w:p>
+      <w:pPr>
+        <w:spacing w:line="276" w:lineRule="auto"/>
+        <w:rPr>
+          <w:rFonts w:ascii="Bahnschrift SemiCondensed" w:eastAsiaTheme="majorEastAsia" w:hAnsi="Bahnschrift SemiCondensed" w:cstheme="majorBidi"/>
+          <w:color w:val="2F5496" w:themeColor="accent1" w:themeShade="BF"/>
+          <w:sz w:val="26"/>
+          <w:szCs w:val="26"/>
+        </w:rPr>
+      </w:pPr>
+      <w:r>
+        <w:rPr>
+          <w:rFonts w:ascii="Bahnschrift SemiCondensed" w:eastAsiaTheme="majorEastAsia" w:hAnsi="Bahnschrift SemiCondensed" w:cstheme="majorBidi"/>
+          <w:color w:val="2F5496" w:themeColor="accent1" w:themeShade="BF"/>
+          <w:sz w:val="26"/>
+          <w:szCs w:val="26"/>
+        </w:rPr>
+        <w:t>Tests</w:t>
+      </w:r>
+    </w:p>
+    <w:p>
+      <w:pPr>
+        <w:spacing w:line="276" w:lineRule="auto"/>
+        <w:rPr>
+          <w:rFonts w:ascii="Bahnschrift SemiCondensed" w:eastAsiaTheme="majorEastAsia" w:hAnsi="Bahnschrift SemiCondensed" w:cstheme="majorBidi"/>
+          <w:color w:val="2F5496" w:themeColor="accent1" w:themeShade="BF"/>
+          <w:sz w:val="26"/>
+          <w:szCs w:val="26"/>
+        </w:rPr>
+      </w:pPr>
+      <w:r>
+        <w:rPr>
+          <w:rFonts w:ascii="Bahnschrift Light Condensed" w:hAnsi="Bahnschrift Light Condensed"/>
+          <w:sz w:val="28"/>
+          <w:szCs w:val="28"/>
+        </w:rPr>
+        <w:t xml:space="preserve">The </w:t>
+      </w:r>
+      <w:r>
+        <w:rPr>
+          <w:rFonts w:ascii="Bahnschrift Light Condensed" w:hAnsi="Bahnschrift Light Condensed"/>
+          <w:sz w:val="28"/>
+          <w:szCs w:val="28"/>
+        </w:rPr>
+        <w:t>Junit test written in this application demonstrates the dependency injection technique followed in this application.</w:t>
+      </w:r>
+      <w:r>
+        <w:rPr>
+          <w:rFonts w:ascii="Bahnschrift Light Condensed" w:hAnsi="Bahnschrift Light Condensed"/>
+          <w:sz w:val="28"/>
+          <w:szCs w:val="28"/>
+        </w:rPr>
+        <w:t xml:space="preserve"> Refer the ApplicationTest class for more details on using this application.</w:t>
       </w:r>
     </w:p>
     <w:p>
@@ -2357,7 +2242,7 @@
 </file>
 
 <file path=customXml/itemProps1.xml><?xml version="1.0" encoding="utf-8"?>
-<ds:datastoreItem xmlns:ds="http://schemas.openxmlformats.org/officeDocument/2006/customXml" ds:itemID="{7F8C73AD-5602-4D51-A3E8-ADAD05211CD2}">
+<ds:datastoreItem xmlns:ds="http://schemas.openxmlformats.org/officeDocument/2006/customXml" ds:itemID="{B4EA84D7-2D24-4F50-A2B7-9B142717CA2C}">
   <ds:schemaRefs>
     <ds:schemaRef ds:uri="http://schemas.openxmlformats.org/officeDocument/2006/bibliography"/>
   </ds:schemaRefs>

</xml_diff>